<commit_message>
Documento de Acta de Cierre de Proyecto terminada y aprobada
</commit_message>
<xml_diff>
--- a/Desarrollo/SGDS/Gestion/SGDS-ACP.docx
+++ b/Desarrollo/SGDS/Gestion/SGDS-ACP.docx
@@ -11081,6 +11081,177 @@
     </w:p>
     <w:p>
       <w:pPr>
+        <w:spacing w:line="480" w:lineRule="auto"/>
+        <w:rPr>
+          <w:rFonts w:ascii="Times New Roman" w:hAnsi="Times New Roman" w:cs="Times New Roman"/>
+          <w:sz w:val="24"/>
+          <w:szCs w:val="24"/>
+        </w:rPr>
+      </w:pPr>
+      <w:r>
+        <w:rPr>
+          <w:rFonts w:ascii="Times New Roman" w:hAnsi="Times New Roman" w:cs="Times New Roman"/>
+          <w:sz w:val="24"/>
+          <w:szCs w:val="24"/>
+        </w:rPr>
+        <w:t>Durante la ejecución del proyecto "Sistema Gestión de Donantes de Sangre", se han identificado varias lecciones aprendidas que servirán como base para futuros proyectos. Estas lecciones son valiosas para mejorar los procesos y evitar errores similares en proyectos posteriores. Algunas de las lecciones aprendidas son:</w:t>
+      </w:r>
+    </w:p>
+    <w:p>
+      <w:pPr>
+        <w:pStyle w:val="Prrafodelista"/>
+        <w:numPr>
+          <w:ilvl w:val="0"/>
+          <w:numId w:val="39"/>
+        </w:numPr>
+        <w:spacing w:line="480" w:lineRule="auto"/>
+        <w:rPr>
+          <w:rFonts w:ascii="Times New Roman" w:hAnsi="Times New Roman" w:cs="Times New Roman"/>
+          <w:sz w:val="24"/>
+          <w:szCs w:val="24"/>
+        </w:rPr>
+      </w:pPr>
+      <w:r>
+        <w:rPr>
+          <w:rFonts w:ascii="Times New Roman" w:hAnsi="Times New Roman" w:cs="Times New Roman"/>
+          <w:sz w:val="24"/>
+          <w:szCs w:val="24"/>
+        </w:rPr>
+        <w:t>Planificación detallada: Se ha reconocido la importancia de realizar una planificación exhaustiva antes de iniciar el proyecto. Esto incluye la definición clara de los objetivos, alcance y recursos necesarios. Una planificación adecuada contribuye a evitar retrasos y a establecer expectativas realistas.</w:t>
+      </w:r>
+    </w:p>
+    <w:p>
+      <w:pPr>
+        <w:pStyle w:val="Prrafodelista"/>
+        <w:numPr>
+          <w:ilvl w:val="0"/>
+          <w:numId w:val="39"/>
+        </w:numPr>
+        <w:spacing w:line="480" w:lineRule="auto"/>
+        <w:rPr>
+          <w:rFonts w:ascii="Times New Roman" w:hAnsi="Times New Roman" w:cs="Times New Roman"/>
+          <w:sz w:val="24"/>
+          <w:szCs w:val="24"/>
+        </w:rPr>
+      </w:pPr>
+      <w:r>
+        <w:rPr>
+          <w:rFonts w:ascii="Times New Roman" w:hAnsi="Times New Roman" w:cs="Times New Roman"/>
+          <w:sz w:val="24"/>
+          <w:szCs w:val="24"/>
+        </w:rPr>
+        <w:t xml:space="preserve">Comunicación efectiva: Se ha evidenciado la relevancia de una comunicación clara y abierta entre todos los miembros del equipo de proyecto y los </w:t>
+      </w:r>
+      <w:proofErr w:type="spellStart"/>
+      <w:r>
+        <w:rPr>
+          <w:rFonts w:ascii="Times New Roman" w:hAnsi="Times New Roman" w:cs="Times New Roman"/>
+          <w:sz w:val="24"/>
+          <w:szCs w:val="24"/>
+        </w:rPr>
+        <w:t>stakeholders</w:t>
+      </w:r>
+      <w:proofErr w:type="spellEnd"/>
+      <w:r>
+        <w:rPr>
+          <w:rFonts w:ascii="Times New Roman" w:hAnsi="Times New Roman" w:cs="Times New Roman"/>
+          <w:sz w:val="24"/>
+          <w:szCs w:val="24"/>
+        </w:rPr>
+        <w:t xml:space="preserve"> involucrados. Una comunicación efectiva ayuda a evitar malentendidos, promueve la colaboración y mantiene a todos los interesados informados sobre el progreso del proyecto.</w:t>
+      </w:r>
+    </w:p>
+    <w:p>
+      <w:pPr>
+        <w:pStyle w:val="Prrafodelista"/>
+        <w:numPr>
+          <w:ilvl w:val="0"/>
+          <w:numId w:val="39"/>
+        </w:numPr>
+        <w:spacing w:line="480" w:lineRule="auto"/>
+        <w:rPr>
+          <w:rFonts w:ascii="Times New Roman" w:hAnsi="Times New Roman" w:cs="Times New Roman"/>
+          <w:sz w:val="24"/>
+          <w:szCs w:val="24"/>
+        </w:rPr>
+      </w:pPr>
+      <w:r>
+        <w:rPr>
+          <w:rFonts w:ascii="Times New Roman" w:hAnsi="Times New Roman" w:cs="Times New Roman"/>
+          <w:sz w:val="24"/>
+          <w:szCs w:val="24"/>
+        </w:rPr>
+        <w:t>Gestión de riesgos: La identificación temprana y la gestión adecuada de los riesgos son fundamentales para minimizar su impacto en el proyecto. Es esencial llevar a cabo una evaluación de riesgos exhaustiva y establecer estrategias de mitigación adecuadas para mantener el proyecto en el camino correcto.</w:t>
+      </w:r>
+    </w:p>
+    <w:p>
+      <w:pPr>
+        <w:pStyle w:val="Prrafodelista"/>
+        <w:numPr>
+          <w:ilvl w:val="0"/>
+          <w:numId w:val="39"/>
+        </w:numPr>
+        <w:spacing w:line="480" w:lineRule="auto"/>
+        <w:rPr>
+          <w:rFonts w:ascii="Times New Roman" w:hAnsi="Times New Roman" w:cs="Times New Roman"/>
+          <w:sz w:val="24"/>
+          <w:szCs w:val="24"/>
+        </w:rPr>
+      </w:pPr>
+      <w:r>
+        <w:rPr>
+          <w:rFonts w:ascii="Times New Roman" w:hAnsi="Times New Roman" w:cs="Times New Roman"/>
+          <w:sz w:val="24"/>
+          <w:szCs w:val="24"/>
+        </w:rPr>
+        <w:lastRenderedPageBreak/>
+        <w:t>Adaptabilidad y flexibilidad: Se ha comprendido la importancia de ser adaptable y flexible durante el desarrollo del proyecto. Los requisitos y circunstancias pueden cambiar, por lo que es esencial contar con un equipo y una estructura de proyecto capaces de adaptarse a los cambios y tomar decisiones oportunas.</w:t>
+      </w:r>
+    </w:p>
+    <w:p>
+      <w:pPr>
+        <w:pStyle w:val="Prrafodelista"/>
+        <w:numPr>
+          <w:ilvl w:val="0"/>
+          <w:numId w:val="39"/>
+        </w:numPr>
+        <w:spacing w:line="480" w:lineRule="auto"/>
+        <w:rPr>
+          <w:rFonts w:ascii="Times New Roman" w:hAnsi="Times New Roman" w:cs="Times New Roman"/>
+          <w:sz w:val="24"/>
+          <w:szCs w:val="24"/>
+          <w:lang w:val="es-PE"/>
+        </w:rPr>
+      </w:pPr>
+      <w:r>
+        <w:rPr>
+          <w:rFonts w:ascii="Times New Roman" w:hAnsi="Times New Roman" w:cs="Times New Roman"/>
+          <w:sz w:val="24"/>
+          <w:szCs w:val="24"/>
+        </w:rPr>
+        <w:t xml:space="preserve">Evaluación y mejora continua: La evaluación constante del desempeño y los resultados del proyecto permite identificar áreas de mejora y tomar medidas correctivas cuando sea necesario. La retroalimentación del equipo y de los </w:t>
+      </w:r>
+      <w:proofErr w:type="spellStart"/>
+      <w:r>
+        <w:rPr>
+          <w:rFonts w:ascii="Times New Roman" w:hAnsi="Times New Roman" w:cs="Times New Roman"/>
+          <w:sz w:val="24"/>
+          <w:szCs w:val="24"/>
+        </w:rPr>
+        <w:t>stakeholders</w:t>
+      </w:r>
+      <w:proofErr w:type="spellEnd"/>
+      <w:r>
+        <w:rPr>
+          <w:rFonts w:ascii="Times New Roman" w:hAnsi="Times New Roman" w:cs="Times New Roman"/>
+          <w:sz w:val="24"/>
+          <w:szCs w:val="24"/>
+        </w:rPr>
+        <w:t xml:space="preserve"> es esencial para impulsar la mejora continua.</w:t>
+      </w:r>
+    </w:p>
+    <w:p>
+      <w:pPr>
         <w:pStyle w:val="Ttulo1"/>
         <w:spacing w:line="480" w:lineRule="auto"/>
         <w:rPr>
@@ -11106,6 +11277,153 @@
     </w:p>
     <w:p>
       <w:pPr>
+        <w:spacing w:line="480" w:lineRule="auto"/>
+        <w:rPr>
+          <w:rFonts w:ascii="Times New Roman" w:hAnsi="Times New Roman" w:cs="Times New Roman"/>
+          <w:sz w:val="24"/>
+          <w:szCs w:val="24"/>
+        </w:rPr>
+      </w:pPr>
+      <w:r>
+        <w:rPr>
+          <w:rFonts w:ascii="Times New Roman" w:hAnsi="Times New Roman" w:cs="Times New Roman"/>
+          <w:sz w:val="24"/>
+          <w:szCs w:val="24"/>
+        </w:rPr>
+        <w:t>El equipo del proyecto "Sistema Gestión de Donantes de Sangre" desea expresar su sincero agradecimiento a todas las personas y entidades que contribuyeron al éxito de este proyecto. Agradecemos especialmente a:</w:t>
+      </w:r>
+    </w:p>
+    <w:p>
+      <w:pPr>
+        <w:pStyle w:val="Prrafodelista"/>
+        <w:numPr>
+          <w:ilvl w:val="0"/>
+          <w:numId w:val="41"/>
+        </w:numPr>
+        <w:spacing w:line="480" w:lineRule="auto"/>
+        <w:rPr>
+          <w:rFonts w:ascii="Times New Roman" w:hAnsi="Times New Roman" w:cs="Times New Roman"/>
+          <w:sz w:val="24"/>
+          <w:szCs w:val="24"/>
+        </w:rPr>
+      </w:pPr>
+      <w:r>
+        <w:rPr>
+          <w:rFonts w:ascii="Times New Roman" w:hAnsi="Times New Roman" w:cs="Times New Roman"/>
+          <w:sz w:val="24"/>
+          <w:szCs w:val="24"/>
+        </w:rPr>
+        <w:t>A los donantes de sangre y a los hospitales asociados por su participación y apoyo en el desarrollo de este sistema. Sin su colaboración, no habría sido posible lograr los objetivos del proyecto.</w:t>
+      </w:r>
+    </w:p>
+    <w:p>
+      <w:pPr>
+        <w:pStyle w:val="Prrafodelista"/>
+        <w:numPr>
+          <w:ilvl w:val="0"/>
+          <w:numId w:val="41"/>
+        </w:numPr>
+        <w:spacing w:line="480" w:lineRule="auto"/>
+        <w:rPr>
+          <w:rFonts w:ascii="Times New Roman" w:hAnsi="Times New Roman" w:cs="Times New Roman"/>
+          <w:sz w:val="24"/>
+          <w:szCs w:val="24"/>
+        </w:rPr>
+      </w:pPr>
+      <w:r>
+        <w:rPr>
+          <w:rFonts w:ascii="Times New Roman" w:hAnsi="Times New Roman" w:cs="Times New Roman"/>
+          <w:sz w:val="24"/>
+          <w:szCs w:val="24"/>
+        </w:rPr>
+        <w:t>A la Gerencia General por su respaldo y autorización para llevar a cabo este proyecto. Su confianza en nuestro equipo fue fundamental para enfrentar los desafíos y superarlos con éxito.</w:t>
+      </w:r>
+    </w:p>
+    <w:p>
+      <w:pPr>
+        <w:pStyle w:val="Prrafodelista"/>
+        <w:numPr>
+          <w:ilvl w:val="0"/>
+          <w:numId w:val="41"/>
+        </w:numPr>
+        <w:spacing w:line="480" w:lineRule="auto"/>
+        <w:rPr>
+          <w:rFonts w:ascii="Times New Roman" w:hAnsi="Times New Roman" w:cs="Times New Roman"/>
+          <w:sz w:val="24"/>
+          <w:szCs w:val="24"/>
+        </w:rPr>
+      </w:pPr>
+      <w:r>
+        <w:rPr>
+          <w:rFonts w:ascii="Times New Roman" w:hAnsi="Times New Roman" w:cs="Times New Roman"/>
+          <w:sz w:val="24"/>
+          <w:szCs w:val="24"/>
+        </w:rPr>
+        <w:t>A todos los miembros del equipo del proyecto por su dedicación, compromiso y arduo trabajo. Su talento y esfuerzo han sido vitales para el desarrollo e implementación exitosa del sistema.</w:t>
+      </w:r>
+    </w:p>
+    <w:p>
+      <w:pPr>
+        <w:pStyle w:val="Prrafodelista"/>
+        <w:numPr>
+          <w:ilvl w:val="0"/>
+          <w:numId w:val="41"/>
+        </w:numPr>
+        <w:spacing w:line="480" w:lineRule="auto"/>
+        <w:rPr>
+          <w:rFonts w:ascii="Times New Roman" w:hAnsi="Times New Roman" w:cs="Times New Roman"/>
+          <w:sz w:val="24"/>
+          <w:szCs w:val="24"/>
+          <w:lang w:val="es-PE"/>
+        </w:rPr>
+      </w:pPr>
+      <w:r>
+        <w:rPr>
+          <w:rFonts w:ascii="Times New Roman" w:hAnsi="Times New Roman" w:cs="Times New Roman"/>
+          <w:sz w:val="24"/>
+          <w:szCs w:val="24"/>
+        </w:rPr>
+        <w:t xml:space="preserve">A los </w:t>
+      </w:r>
+      <w:proofErr w:type="spellStart"/>
+      <w:r>
+        <w:rPr>
+          <w:rFonts w:ascii="Times New Roman" w:hAnsi="Times New Roman" w:cs="Times New Roman"/>
+          <w:sz w:val="24"/>
+          <w:szCs w:val="24"/>
+        </w:rPr>
+        <w:t>stakeholders</w:t>
+      </w:r>
+      <w:proofErr w:type="spellEnd"/>
+      <w:r>
+        <w:rPr>
+          <w:rFonts w:ascii="Times New Roman" w:hAnsi="Times New Roman" w:cs="Times New Roman"/>
+          <w:sz w:val="24"/>
+          <w:szCs w:val="24"/>
+        </w:rPr>
+        <w:t xml:space="preserve"> y usuarios finales por sus comentarios, sugerencias y retroalimentación durante todo el proceso. Su </w:t>
+      </w:r>
+      <w:proofErr w:type="gramStart"/>
+      <w:r>
+        <w:rPr>
+          <w:rFonts w:ascii="Times New Roman" w:hAnsi="Times New Roman" w:cs="Times New Roman"/>
+          <w:sz w:val="24"/>
+          <w:szCs w:val="24"/>
+        </w:rPr>
+        <w:t>participación activa</w:t>
+      </w:r>
+      <w:proofErr w:type="gramEnd"/>
+      <w:r>
+        <w:rPr>
+          <w:rFonts w:ascii="Times New Roman" w:hAnsi="Times New Roman" w:cs="Times New Roman"/>
+          <w:sz w:val="24"/>
+          <w:szCs w:val="24"/>
+        </w:rPr>
+        <w:t xml:space="preserve"> contribuyó a mejorar la calidad y funcionalidad del sistema.</w:t>
+      </w:r>
+    </w:p>
+    <w:p>
+      <w:pPr>
         <w:pStyle w:val="Ttulo1"/>
         <w:spacing w:line="480" w:lineRule="auto"/>
         <w:rPr>
@@ -11125,6 +11443,7 @@
           <w:sz w:val="24"/>
           <w:szCs w:val="24"/>
         </w:rPr>
+        <w:lastRenderedPageBreak/>
         <w:t>Aprobación</w:t>
       </w:r>
       <w:bookmarkEnd w:id="7"/>
@@ -11132,11 +11451,144 @@
     <w:p>
       <w:pPr>
         <w:spacing w:line="480" w:lineRule="auto"/>
-        <w:ind w:firstLine="720"/>
-        <w:rPr>
-          <w:rFonts w:ascii="Times New Roman" w:hAnsi="Times New Roman" w:cs="Times New Roman"/>
-          <w:sz w:val="24"/>
-          <w:szCs w:val="24"/>
+        <w:rPr>
+          <w:rFonts w:ascii="Times New Roman" w:hAnsi="Times New Roman" w:cs="Times New Roman"/>
+          <w:sz w:val="24"/>
+          <w:szCs w:val="24"/>
+        </w:rPr>
+      </w:pPr>
+      <w:r>
+        <w:rPr>
+          <w:rFonts w:ascii="Times New Roman" w:hAnsi="Times New Roman" w:cs="Times New Roman"/>
+          <w:sz w:val="24"/>
+          <w:szCs w:val="24"/>
+        </w:rPr>
+        <w:t>La presente acta de cierre del proyecto "Sistema Gestión de Donantes de Sangre" ha sido revisada y aprobada por:</w:t>
+      </w:r>
+    </w:p>
+    <w:p>
+      <w:pPr>
+        <w:pStyle w:val="Prrafodelista"/>
+        <w:numPr>
+          <w:ilvl w:val="0"/>
+          <w:numId w:val="42"/>
+        </w:numPr>
+        <w:spacing w:line="480" w:lineRule="auto"/>
+        <w:rPr>
+          <w:rFonts w:ascii="Times New Roman" w:hAnsi="Times New Roman" w:cs="Times New Roman"/>
+          <w:sz w:val="24"/>
+          <w:szCs w:val="24"/>
+        </w:rPr>
+      </w:pPr>
+      <w:r>
+        <w:rPr>
+          <w:rFonts w:ascii="Times New Roman" w:hAnsi="Times New Roman" w:cs="Times New Roman"/>
+          <w:sz w:val="24"/>
+          <w:szCs w:val="24"/>
+        </w:rPr>
+        <w:t xml:space="preserve">Nombre: </w:t>
+      </w:r>
+      <w:r>
+        <w:rPr>
+          <w:rFonts w:ascii="Times New Roman" w:hAnsi="Times New Roman" w:cs="Times New Roman"/>
+          <w:sz w:val="24"/>
+          <w:szCs w:val="24"/>
+        </w:rPr>
+        <w:t>Max Saavedra</w:t>
+      </w:r>
+    </w:p>
+    <w:p>
+      <w:pPr>
+        <w:pStyle w:val="Prrafodelista"/>
+        <w:numPr>
+          <w:ilvl w:val="0"/>
+          <w:numId w:val="42"/>
+        </w:numPr>
+        <w:spacing w:line="480" w:lineRule="auto"/>
+        <w:rPr>
+          <w:rFonts w:ascii="Times New Roman" w:hAnsi="Times New Roman" w:cs="Times New Roman"/>
+          <w:sz w:val="24"/>
+          <w:szCs w:val="24"/>
+        </w:rPr>
+      </w:pPr>
+      <w:r>
+        <w:rPr>
+          <w:rFonts w:ascii="Times New Roman" w:hAnsi="Times New Roman" w:cs="Times New Roman"/>
+          <w:sz w:val="24"/>
+          <w:szCs w:val="24"/>
+        </w:rPr>
+        <w:t xml:space="preserve">Cargo: </w:t>
+      </w:r>
+      <w:r>
+        <w:rPr>
+          <w:rFonts w:ascii="Times New Roman" w:hAnsi="Times New Roman" w:cs="Times New Roman"/>
+          <w:sz w:val="24"/>
+          <w:szCs w:val="24"/>
+        </w:rPr>
+        <w:t>jefe de Proyecto</w:t>
+      </w:r>
+      <w:r>
+        <w:rPr>
+          <w:rFonts w:ascii="Times New Roman" w:hAnsi="Times New Roman" w:cs="Times New Roman"/>
+          <w:sz w:val="24"/>
+          <w:szCs w:val="24"/>
+        </w:rPr>
+        <w:t xml:space="preserve"> </w:t>
+      </w:r>
+    </w:p>
+    <w:p>
+      <w:pPr>
+        <w:pStyle w:val="Prrafodelista"/>
+        <w:numPr>
+          <w:ilvl w:val="0"/>
+          <w:numId w:val="42"/>
+        </w:numPr>
+        <w:spacing w:line="480" w:lineRule="auto"/>
+        <w:rPr>
+          <w:rFonts w:ascii="Times New Roman" w:hAnsi="Times New Roman" w:cs="Times New Roman"/>
+          <w:sz w:val="24"/>
+          <w:szCs w:val="24"/>
+        </w:rPr>
+      </w:pPr>
+      <w:r>
+        <w:rPr>
+          <w:rFonts w:ascii="Times New Roman" w:hAnsi="Times New Roman" w:cs="Times New Roman"/>
+          <w:sz w:val="24"/>
+          <w:szCs w:val="24"/>
+        </w:rPr>
+        <w:t xml:space="preserve">Fecha: </w:t>
+      </w:r>
+      <w:r>
+        <w:rPr>
+          <w:rFonts w:ascii="Times New Roman" w:hAnsi="Times New Roman" w:cs="Times New Roman"/>
+          <w:sz w:val="24"/>
+          <w:szCs w:val="24"/>
+        </w:rPr>
+        <w:t>18/06/2023</w:t>
+      </w:r>
+    </w:p>
+    <w:p>
+      <w:pPr>
+        <w:spacing w:line="480" w:lineRule="auto"/>
+        <w:rPr>
+          <w:rFonts w:ascii="Times New Roman" w:hAnsi="Times New Roman" w:cs="Times New Roman"/>
+          <w:sz w:val="24"/>
+          <w:szCs w:val="24"/>
+        </w:rPr>
+      </w:pPr>
+      <w:r>
+        <w:rPr>
+          <w:rFonts w:ascii="Times New Roman" w:hAnsi="Times New Roman" w:cs="Times New Roman"/>
+          <w:sz w:val="24"/>
+          <w:szCs w:val="24"/>
+        </w:rPr>
+        <w:t>La aprobación de esta acta de cierre del proyecto confirma que el proyecto ha sido exitosamente concluido y todas las metas y objetivos han sido cumplidos satisfactoriamente.</w:t>
+      </w:r>
+    </w:p>
+    <w:p>
+      <w:pPr>
+        <w:rPr>
+          <w:lang w:val="es-PE"/>
         </w:rPr>
       </w:pPr>
     </w:p>
@@ -12031,6 +12483,119 @@
     </w:lvl>
   </w:abstractNum>
   <w:abstractNum w:abstractNumId="7" w15:restartNumberingAfterBreak="0">
+    <w:nsid w:val="0F85140F"/>
+    <w:multiLevelType w:val="multilevel"/>
+    <w:tmpl w:val="8F3EBE82"/>
+    <w:lvl w:ilvl="0">
+      <w:start w:val="1"/>
+      <w:numFmt w:val="decimal"/>
+      <w:lvlText w:val="%1."/>
+      <w:lvlJc w:val="left"/>
+      <w:pPr>
+        <w:tabs>
+          <w:tab w:val="num" w:pos="720"/>
+        </w:tabs>
+        <w:ind w:left="720" w:hanging="360"/>
+      </w:pPr>
+    </w:lvl>
+    <w:lvl w:ilvl="1" w:tentative="1">
+      <w:start w:val="1"/>
+      <w:numFmt w:val="decimal"/>
+      <w:lvlText w:val="%2."/>
+      <w:lvlJc w:val="left"/>
+      <w:pPr>
+        <w:tabs>
+          <w:tab w:val="num" w:pos="1440"/>
+        </w:tabs>
+        <w:ind w:left="1440" w:hanging="360"/>
+      </w:pPr>
+    </w:lvl>
+    <w:lvl w:ilvl="2" w:tentative="1">
+      <w:start w:val="1"/>
+      <w:numFmt w:val="decimal"/>
+      <w:lvlText w:val="%3."/>
+      <w:lvlJc w:val="left"/>
+      <w:pPr>
+        <w:tabs>
+          <w:tab w:val="num" w:pos="2160"/>
+        </w:tabs>
+        <w:ind w:left="2160" w:hanging="360"/>
+      </w:pPr>
+    </w:lvl>
+    <w:lvl w:ilvl="3" w:tentative="1">
+      <w:start w:val="1"/>
+      <w:numFmt w:val="decimal"/>
+      <w:lvlText w:val="%4."/>
+      <w:lvlJc w:val="left"/>
+      <w:pPr>
+        <w:tabs>
+          <w:tab w:val="num" w:pos="2880"/>
+        </w:tabs>
+        <w:ind w:left="2880" w:hanging="360"/>
+      </w:pPr>
+    </w:lvl>
+    <w:lvl w:ilvl="4" w:tentative="1">
+      <w:start w:val="1"/>
+      <w:numFmt w:val="decimal"/>
+      <w:lvlText w:val="%5."/>
+      <w:lvlJc w:val="left"/>
+      <w:pPr>
+        <w:tabs>
+          <w:tab w:val="num" w:pos="3600"/>
+        </w:tabs>
+        <w:ind w:left="3600" w:hanging="360"/>
+      </w:pPr>
+    </w:lvl>
+    <w:lvl w:ilvl="5" w:tentative="1">
+      <w:start w:val="1"/>
+      <w:numFmt w:val="decimal"/>
+      <w:lvlText w:val="%6."/>
+      <w:lvlJc w:val="left"/>
+      <w:pPr>
+        <w:tabs>
+          <w:tab w:val="num" w:pos="4320"/>
+        </w:tabs>
+        <w:ind w:left="4320" w:hanging="360"/>
+      </w:pPr>
+    </w:lvl>
+    <w:lvl w:ilvl="6" w:tentative="1">
+      <w:start w:val="1"/>
+      <w:numFmt w:val="decimal"/>
+      <w:lvlText w:val="%7."/>
+      <w:lvlJc w:val="left"/>
+      <w:pPr>
+        <w:tabs>
+          <w:tab w:val="num" w:pos="5040"/>
+        </w:tabs>
+        <w:ind w:left="5040" w:hanging="360"/>
+      </w:pPr>
+    </w:lvl>
+    <w:lvl w:ilvl="7" w:tentative="1">
+      <w:start w:val="1"/>
+      <w:numFmt w:val="decimal"/>
+      <w:lvlText w:val="%8."/>
+      <w:lvlJc w:val="left"/>
+      <w:pPr>
+        <w:tabs>
+          <w:tab w:val="num" w:pos="5760"/>
+        </w:tabs>
+        <w:ind w:left="5760" w:hanging="360"/>
+      </w:pPr>
+    </w:lvl>
+    <w:lvl w:ilvl="8" w:tentative="1">
+      <w:start w:val="1"/>
+      <w:numFmt w:val="decimal"/>
+      <w:lvlText w:val="%9."/>
+      <w:lvlJc w:val="left"/>
+      <w:pPr>
+        <w:tabs>
+          <w:tab w:val="num" w:pos="6480"/>
+        </w:tabs>
+        <w:ind w:left="6480" w:hanging="360"/>
+      </w:pPr>
+    </w:lvl>
+  </w:abstractNum>
+  <w:abstractNum w:abstractNumId="8" w15:restartNumberingAfterBreak="0">
     <w:nsid w:val="14007591"/>
     <w:multiLevelType w:val="hybridMultilevel"/>
     <w:tmpl w:val="B20A9DBC"/>
@@ -12142,7 +12707,7 @@
       </w:rPr>
     </w:lvl>
   </w:abstractNum>
-  <w:abstractNum w:abstractNumId="8" w15:restartNumberingAfterBreak="0">
+  <w:abstractNum w:abstractNumId="9" w15:restartNumberingAfterBreak="0">
     <w:nsid w:val="157E3A27"/>
     <w:multiLevelType w:val="hybridMultilevel"/>
     <w:tmpl w:val="4F887BA4"/>
@@ -12254,7 +12819,245 @@
       </w:rPr>
     </w:lvl>
   </w:abstractNum>
-  <w:abstractNum w:abstractNumId="9" w15:restartNumberingAfterBreak="0">
+  <w:abstractNum w:abstractNumId="10" w15:restartNumberingAfterBreak="0">
+    <w:nsid w:val="1986585E"/>
+    <w:multiLevelType w:val="hybridMultilevel"/>
+    <w:tmpl w:val="B7F263B0"/>
+    <w:lvl w:ilvl="0" w:tplc="FFFFFFFF">
+      <w:start w:val="1"/>
+      <w:numFmt w:val="decimal"/>
+      <w:lvlText w:val="%1."/>
+      <w:lvlJc w:val="left"/>
+      <w:pPr>
+        <w:ind w:left="720" w:hanging="360"/>
+      </w:pPr>
+      <w:rPr>
+        <w:rFonts w:hint="default"/>
+      </w:rPr>
+    </w:lvl>
+    <w:lvl w:ilvl="1" w:tplc="FFFFFFFF" w:tentative="1">
+      <w:start w:val="1"/>
+      <w:numFmt w:val="lowerLetter"/>
+      <w:lvlText w:val="%2."/>
+      <w:lvlJc w:val="left"/>
+      <w:pPr>
+        <w:ind w:left="1440" w:hanging="360"/>
+      </w:pPr>
+    </w:lvl>
+    <w:lvl w:ilvl="2" w:tplc="FFFFFFFF" w:tentative="1">
+      <w:start w:val="1"/>
+      <w:numFmt w:val="lowerRoman"/>
+      <w:lvlText w:val="%3."/>
+      <w:lvlJc w:val="right"/>
+      <w:pPr>
+        <w:ind w:left="2160" w:hanging="180"/>
+      </w:pPr>
+    </w:lvl>
+    <w:lvl w:ilvl="3" w:tplc="FFFFFFFF" w:tentative="1">
+      <w:start w:val="1"/>
+      <w:numFmt w:val="decimal"/>
+      <w:lvlText w:val="%4."/>
+      <w:lvlJc w:val="left"/>
+      <w:pPr>
+        <w:ind w:left="2880" w:hanging="360"/>
+      </w:pPr>
+    </w:lvl>
+    <w:lvl w:ilvl="4" w:tplc="FFFFFFFF" w:tentative="1">
+      <w:start w:val="1"/>
+      <w:numFmt w:val="lowerLetter"/>
+      <w:lvlText w:val="%5."/>
+      <w:lvlJc w:val="left"/>
+      <w:pPr>
+        <w:ind w:left="3600" w:hanging="360"/>
+      </w:pPr>
+    </w:lvl>
+    <w:lvl w:ilvl="5" w:tplc="FFFFFFFF" w:tentative="1">
+      <w:start w:val="1"/>
+      <w:numFmt w:val="lowerRoman"/>
+      <w:lvlText w:val="%6."/>
+      <w:lvlJc w:val="right"/>
+      <w:pPr>
+        <w:ind w:left="4320" w:hanging="180"/>
+      </w:pPr>
+    </w:lvl>
+    <w:lvl w:ilvl="6" w:tplc="FFFFFFFF" w:tentative="1">
+      <w:start w:val="1"/>
+      <w:numFmt w:val="decimal"/>
+      <w:lvlText w:val="%7."/>
+      <w:lvlJc w:val="left"/>
+      <w:pPr>
+        <w:ind w:left="5040" w:hanging="360"/>
+      </w:pPr>
+    </w:lvl>
+    <w:lvl w:ilvl="7" w:tplc="FFFFFFFF" w:tentative="1">
+      <w:start w:val="1"/>
+      <w:numFmt w:val="lowerLetter"/>
+      <w:lvlText w:val="%8."/>
+      <w:lvlJc w:val="left"/>
+      <w:pPr>
+        <w:ind w:left="5760" w:hanging="360"/>
+      </w:pPr>
+    </w:lvl>
+    <w:lvl w:ilvl="8" w:tplc="FFFFFFFF" w:tentative="1">
+      <w:start w:val="1"/>
+      <w:numFmt w:val="lowerRoman"/>
+      <w:lvlText w:val="%9."/>
+      <w:lvlJc w:val="right"/>
+      <w:pPr>
+        <w:ind w:left="6480" w:hanging="180"/>
+      </w:pPr>
+    </w:lvl>
+  </w:abstractNum>
+  <w:abstractNum w:abstractNumId="11" w15:restartNumberingAfterBreak="0">
+    <w:nsid w:val="1D8E7F07"/>
+    <w:multiLevelType w:val="multilevel"/>
+    <w:tmpl w:val="E2C2B15E"/>
+    <w:lvl w:ilvl="0">
+      <w:start w:val="1"/>
+      <w:numFmt w:val="bullet"/>
+      <w:lvlText w:val=""/>
+      <w:lvlJc w:val="left"/>
+      <w:pPr>
+        <w:tabs>
+          <w:tab w:val="num" w:pos="720"/>
+        </w:tabs>
+        <w:ind w:left="720" w:hanging="360"/>
+      </w:pPr>
+      <w:rPr>
+        <w:rFonts w:ascii="Symbol" w:hAnsi="Symbol" w:hint="default"/>
+        <w:sz w:val="20"/>
+      </w:rPr>
+    </w:lvl>
+    <w:lvl w:ilvl="1" w:tentative="1">
+      <w:start w:val="1"/>
+      <w:numFmt w:val="bullet"/>
+      <w:lvlText w:val=""/>
+      <w:lvlJc w:val="left"/>
+      <w:pPr>
+        <w:tabs>
+          <w:tab w:val="num" w:pos="1440"/>
+        </w:tabs>
+        <w:ind w:left="1440" w:hanging="360"/>
+      </w:pPr>
+      <w:rPr>
+        <w:rFonts w:ascii="Symbol" w:hAnsi="Symbol" w:hint="default"/>
+        <w:sz w:val="20"/>
+      </w:rPr>
+    </w:lvl>
+    <w:lvl w:ilvl="2" w:tentative="1">
+      <w:start w:val="1"/>
+      <w:numFmt w:val="bullet"/>
+      <w:lvlText w:val=""/>
+      <w:lvlJc w:val="left"/>
+      <w:pPr>
+        <w:tabs>
+          <w:tab w:val="num" w:pos="2160"/>
+        </w:tabs>
+        <w:ind w:left="2160" w:hanging="360"/>
+      </w:pPr>
+      <w:rPr>
+        <w:rFonts w:ascii="Symbol" w:hAnsi="Symbol" w:hint="default"/>
+        <w:sz w:val="20"/>
+      </w:rPr>
+    </w:lvl>
+    <w:lvl w:ilvl="3" w:tentative="1">
+      <w:start w:val="1"/>
+      <w:numFmt w:val="bullet"/>
+      <w:lvlText w:val=""/>
+      <w:lvlJc w:val="left"/>
+      <w:pPr>
+        <w:tabs>
+          <w:tab w:val="num" w:pos="2880"/>
+        </w:tabs>
+        <w:ind w:left="2880" w:hanging="360"/>
+      </w:pPr>
+      <w:rPr>
+        <w:rFonts w:ascii="Symbol" w:hAnsi="Symbol" w:hint="default"/>
+        <w:sz w:val="20"/>
+      </w:rPr>
+    </w:lvl>
+    <w:lvl w:ilvl="4" w:tentative="1">
+      <w:start w:val="1"/>
+      <w:numFmt w:val="bullet"/>
+      <w:lvlText w:val=""/>
+      <w:lvlJc w:val="left"/>
+      <w:pPr>
+        <w:tabs>
+          <w:tab w:val="num" w:pos="3600"/>
+        </w:tabs>
+        <w:ind w:left="3600" w:hanging="360"/>
+      </w:pPr>
+      <w:rPr>
+        <w:rFonts w:ascii="Symbol" w:hAnsi="Symbol" w:hint="default"/>
+        <w:sz w:val="20"/>
+      </w:rPr>
+    </w:lvl>
+    <w:lvl w:ilvl="5" w:tentative="1">
+      <w:start w:val="1"/>
+      <w:numFmt w:val="bullet"/>
+      <w:lvlText w:val=""/>
+      <w:lvlJc w:val="left"/>
+      <w:pPr>
+        <w:tabs>
+          <w:tab w:val="num" w:pos="4320"/>
+        </w:tabs>
+        <w:ind w:left="4320" w:hanging="360"/>
+      </w:pPr>
+      <w:rPr>
+        <w:rFonts w:ascii="Symbol" w:hAnsi="Symbol" w:hint="default"/>
+        <w:sz w:val="20"/>
+      </w:rPr>
+    </w:lvl>
+    <w:lvl w:ilvl="6" w:tentative="1">
+      <w:start w:val="1"/>
+      <w:numFmt w:val="bullet"/>
+      <w:lvlText w:val=""/>
+      <w:lvlJc w:val="left"/>
+      <w:pPr>
+        <w:tabs>
+          <w:tab w:val="num" w:pos="5040"/>
+        </w:tabs>
+        <w:ind w:left="5040" w:hanging="360"/>
+      </w:pPr>
+      <w:rPr>
+        <w:rFonts w:ascii="Symbol" w:hAnsi="Symbol" w:hint="default"/>
+        <w:sz w:val="20"/>
+      </w:rPr>
+    </w:lvl>
+    <w:lvl w:ilvl="7" w:tentative="1">
+      <w:start w:val="1"/>
+      <w:numFmt w:val="bullet"/>
+      <w:lvlText w:val=""/>
+      <w:lvlJc w:val="left"/>
+      <w:pPr>
+        <w:tabs>
+          <w:tab w:val="num" w:pos="5760"/>
+        </w:tabs>
+        <w:ind w:left="5760" w:hanging="360"/>
+      </w:pPr>
+      <w:rPr>
+        <w:rFonts w:ascii="Symbol" w:hAnsi="Symbol" w:hint="default"/>
+        <w:sz w:val="20"/>
+      </w:rPr>
+    </w:lvl>
+    <w:lvl w:ilvl="8" w:tentative="1">
+      <w:start w:val="1"/>
+      <w:numFmt w:val="bullet"/>
+      <w:lvlText w:val=""/>
+      <w:lvlJc w:val="left"/>
+      <w:pPr>
+        <w:tabs>
+          <w:tab w:val="num" w:pos="6480"/>
+        </w:tabs>
+        <w:ind w:left="6480" w:hanging="360"/>
+      </w:pPr>
+      <w:rPr>
+        <w:rFonts w:ascii="Symbol" w:hAnsi="Symbol" w:hint="default"/>
+        <w:sz w:val="20"/>
+      </w:rPr>
+    </w:lvl>
+  </w:abstractNum>
+  <w:abstractNum w:abstractNumId="12" w15:restartNumberingAfterBreak="0">
     <w:nsid w:val="1ED75739"/>
     <w:multiLevelType w:val="hybridMultilevel"/>
     <w:tmpl w:val="806C51DE"/>
@@ -12343,7 +13146,7 @@
       </w:pPr>
     </w:lvl>
   </w:abstractNum>
-  <w:abstractNum w:abstractNumId="10" w15:restartNumberingAfterBreak="0">
+  <w:abstractNum w:abstractNumId="13" w15:restartNumberingAfterBreak="0">
     <w:nsid w:val="29AD1D40"/>
     <w:multiLevelType w:val="hybridMultilevel"/>
     <w:tmpl w:val="9350F100"/>
@@ -12455,7 +13258,7 @@
       </w:rPr>
     </w:lvl>
   </w:abstractNum>
-  <w:abstractNum w:abstractNumId="11" w15:restartNumberingAfterBreak="0">
+  <w:abstractNum w:abstractNumId="14" w15:restartNumberingAfterBreak="0">
     <w:nsid w:val="2D316BD4"/>
     <w:multiLevelType w:val="hybridMultilevel"/>
     <w:tmpl w:val="CF103920"/>
@@ -12568,7 +13371,7 @@
       </w:rPr>
     </w:lvl>
   </w:abstractNum>
-  <w:abstractNum w:abstractNumId="12" w15:restartNumberingAfterBreak="0">
+  <w:abstractNum w:abstractNumId="15" w15:restartNumberingAfterBreak="0">
     <w:nsid w:val="356B0461"/>
     <w:multiLevelType w:val="hybridMultilevel"/>
     <w:tmpl w:val="6066C8AA"/>
@@ -12681,7 +13484,7 @@
       </w:rPr>
     </w:lvl>
   </w:abstractNum>
-  <w:abstractNum w:abstractNumId="13" w15:restartNumberingAfterBreak="0">
+  <w:abstractNum w:abstractNumId="16" w15:restartNumberingAfterBreak="0">
     <w:nsid w:val="366740CF"/>
     <w:multiLevelType w:val="hybridMultilevel"/>
     <w:tmpl w:val="8326C5EE"/>
@@ -12770,7 +13573,7 @@
       </w:pPr>
     </w:lvl>
   </w:abstractNum>
-  <w:abstractNum w:abstractNumId="14" w15:restartNumberingAfterBreak="0">
+  <w:abstractNum w:abstractNumId="17" w15:restartNumberingAfterBreak="0">
     <w:nsid w:val="37A21214"/>
     <w:multiLevelType w:val="hybridMultilevel"/>
     <w:tmpl w:val="87949CB6"/>
@@ -12856,7 +13659,7 @@
       </w:pPr>
     </w:lvl>
   </w:abstractNum>
-  <w:abstractNum w:abstractNumId="15" w15:restartNumberingAfterBreak="0">
+  <w:abstractNum w:abstractNumId="18" w15:restartNumberingAfterBreak="0">
     <w:nsid w:val="37EF01C0"/>
     <w:multiLevelType w:val="hybridMultilevel"/>
     <w:tmpl w:val="8F18013A"/>
@@ -12942,7 +13745,7 @@
       </w:pPr>
     </w:lvl>
   </w:abstractNum>
-  <w:abstractNum w:abstractNumId="16" w15:restartNumberingAfterBreak="0">
+  <w:abstractNum w:abstractNumId="19" w15:restartNumberingAfterBreak="0">
     <w:nsid w:val="392E561D"/>
     <w:multiLevelType w:val="multilevel"/>
     <w:tmpl w:val="C0E6AD6E"/>
@@ -13055,7 +13858,7 @@
       </w:rPr>
     </w:lvl>
   </w:abstractNum>
-  <w:abstractNum w:abstractNumId="17" w15:restartNumberingAfterBreak="0">
+  <w:abstractNum w:abstractNumId="20" w15:restartNumberingAfterBreak="0">
     <w:nsid w:val="39507FA2"/>
     <w:multiLevelType w:val="hybridMultilevel"/>
     <w:tmpl w:val="86E45BC2"/>
@@ -13168,7 +13971,7 @@
       </w:rPr>
     </w:lvl>
   </w:abstractNum>
-  <w:abstractNum w:abstractNumId="18" w15:restartNumberingAfterBreak="0">
+  <w:abstractNum w:abstractNumId="21" w15:restartNumberingAfterBreak="0">
     <w:nsid w:val="3CFF4FFC"/>
     <w:multiLevelType w:val="hybridMultilevel"/>
     <w:tmpl w:val="8F0AF710"/>
@@ -13281,7 +14084,7 @@
       </w:rPr>
     </w:lvl>
   </w:abstractNum>
-  <w:abstractNum w:abstractNumId="19" w15:restartNumberingAfterBreak="0">
+  <w:abstractNum w:abstractNumId="22" w15:restartNumberingAfterBreak="0">
     <w:nsid w:val="46F268B3"/>
     <w:multiLevelType w:val="hybridMultilevel"/>
     <w:tmpl w:val="DC4254A8"/>
@@ -13367,7 +14170,7 @@
       </w:pPr>
     </w:lvl>
   </w:abstractNum>
-  <w:abstractNum w:abstractNumId="20" w15:restartNumberingAfterBreak="0">
+  <w:abstractNum w:abstractNumId="23" w15:restartNumberingAfterBreak="0">
     <w:nsid w:val="47956316"/>
     <w:multiLevelType w:val="multilevel"/>
     <w:tmpl w:val="2B0A7108"/>
@@ -13480,7 +14283,7 @@
       </w:rPr>
     </w:lvl>
   </w:abstractNum>
-  <w:abstractNum w:abstractNumId="21" w15:restartNumberingAfterBreak="0">
+  <w:abstractNum w:abstractNumId="24" w15:restartNumberingAfterBreak="0">
     <w:nsid w:val="56A55211"/>
     <w:multiLevelType w:val="multilevel"/>
     <w:tmpl w:val="58308B1C"/>
@@ -13593,7 +14396,7 @@
       </w:rPr>
     </w:lvl>
   </w:abstractNum>
-  <w:abstractNum w:abstractNumId="22" w15:restartNumberingAfterBreak="0">
+  <w:abstractNum w:abstractNumId="25" w15:restartNumberingAfterBreak="0">
     <w:nsid w:val="56FD7118"/>
     <w:multiLevelType w:val="hybridMultilevel"/>
     <w:tmpl w:val="DFAEBEA4"/>
@@ -13706,7 +14509,7 @@
       </w:rPr>
     </w:lvl>
   </w:abstractNum>
-  <w:abstractNum w:abstractNumId="23" w15:restartNumberingAfterBreak="0">
+  <w:abstractNum w:abstractNumId="26" w15:restartNumberingAfterBreak="0">
     <w:nsid w:val="57912F42"/>
     <w:multiLevelType w:val="hybridMultilevel"/>
     <w:tmpl w:val="6BBCA29E"/>
@@ -13819,7 +14622,7 @@
       </w:rPr>
     </w:lvl>
   </w:abstractNum>
-  <w:abstractNum w:abstractNumId="24" w15:restartNumberingAfterBreak="0">
+  <w:abstractNum w:abstractNumId="27" w15:restartNumberingAfterBreak="0">
     <w:nsid w:val="59E861CA"/>
     <w:multiLevelType w:val="hybridMultilevel"/>
     <w:tmpl w:val="A72E0814"/>
@@ -13908,7 +14711,7 @@
       </w:pPr>
     </w:lvl>
   </w:abstractNum>
-  <w:abstractNum w:abstractNumId="25" w15:restartNumberingAfterBreak="0">
+  <w:abstractNum w:abstractNumId="28" w15:restartNumberingAfterBreak="0">
     <w:nsid w:val="646F43EE"/>
     <w:multiLevelType w:val="hybridMultilevel"/>
     <w:tmpl w:val="7EDC20F0"/>
@@ -13994,7 +14797,7 @@
       </w:pPr>
     </w:lvl>
   </w:abstractNum>
-  <w:abstractNum w:abstractNumId="26" w15:restartNumberingAfterBreak="0">
+  <w:abstractNum w:abstractNumId="29" w15:restartNumberingAfterBreak="0">
     <w:nsid w:val="658025C7"/>
     <w:multiLevelType w:val="hybridMultilevel"/>
     <w:tmpl w:val="F3DCD57E"/>
@@ -14080,7 +14883,7 @@
       </w:pPr>
     </w:lvl>
   </w:abstractNum>
-  <w:abstractNum w:abstractNumId="27" w15:restartNumberingAfterBreak="0">
+  <w:abstractNum w:abstractNumId="30" w15:restartNumberingAfterBreak="0">
     <w:nsid w:val="65F3619D"/>
     <w:multiLevelType w:val="hybridMultilevel"/>
     <w:tmpl w:val="3E8CE974"/>
@@ -14192,7 +14995,7 @@
       </w:rPr>
     </w:lvl>
   </w:abstractNum>
-  <w:abstractNum w:abstractNumId="28" w15:restartNumberingAfterBreak="0">
+  <w:abstractNum w:abstractNumId="31" w15:restartNumberingAfterBreak="0">
     <w:nsid w:val="68095EB5"/>
     <w:multiLevelType w:val="hybridMultilevel"/>
     <w:tmpl w:val="2C9CB100"/>
@@ -14278,10 +15081,10 @@
       </w:pPr>
     </w:lvl>
   </w:abstractNum>
-  <w:abstractNum w:abstractNumId="29" w15:restartNumberingAfterBreak="0">
+  <w:abstractNum w:abstractNumId="32" w15:restartNumberingAfterBreak="0">
     <w:nsid w:val="68A24DAC"/>
     <w:multiLevelType w:val="hybridMultilevel"/>
-    <w:tmpl w:val="51BAD3B2"/>
+    <w:tmpl w:val="B7F263B0"/>
     <w:lvl w:ilvl="0" w:tplc="280A000F">
       <w:start w:val="1"/>
       <w:numFmt w:val="decimal"/>
@@ -14367,7 +15170,7 @@
       </w:pPr>
     </w:lvl>
   </w:abstractNum>
-  <w:abstractNum w:abstractNumId="30" w15:restartNumberingAfterBreak="0">
+  <w:abstractNum w:abstractNumId="33" w15:restartNumberingAfterBreak="0">
     <w:nsid w:val="6A7838D3"/>
     <w:multiLevelType w:val="multilevel"/>
     <w:tmpl w:val="6054D26E"/>
@@ -14480,7 +15283,7 @@
       </w:rPr>
     </w:lvl>
   </w:abstractNum>
-  <w:abstractNum w:abstractNumId="31" w15:restartNumberingAfterBreak="0">
+  <w:abstractNum w:abstractNumId="34" w15:restartNumberingAfterBreak="0">
     <w:nsid w:val="6C8F7E0F"/>
     <w:multiLevelType w:val="hybridMultilevel"/>
     <w:tmpl w:val="BE041ED0"/>
@@ -14592,7 +15395,120 @@
       </w:rPr>
     </w:lvl>
   </w:abstractNum>
-  <w:abstractNum w:abstractNumId="32" w15:restartNumberingAfterBreak="0">
+  <w:abstractNum w:abstractNumId="35" w15:restartNumberingAfterBreak="0">
+    <w:nsid w:val="6F9216A9"/>
+    <w:multiLevelType w:val="hybridMultilevel"/>
+    <w:tmpl w:val="2FE857C0"/>
+    <w:lvl w:ilvl="0" w:tplc="0C0A0001">
+      <w:start w:val="1"/>
+      <w:numFmt w:val="bullet"/>
+      <w:lvlText w:val=""/>
+      <w:lvlJc w:val="left"/>
+      <w:pPr>
+        <w:ind w:left="720" w:hanging="360"/>
+      </w:pPr>
+      <w:rPr>
+        <w:rFonts w:ascii="Symbol" w:hAnsi="Symbol" w:hint="default"/>
+      </w:rPr>
+    </w:lvl>
+    <w:lvl w:ilvl="1" w:tplc="280A0003" w:tentative="1">
+      <w:start w:val="1"/>
+      <w:numFmt w:val="bullet"/>
+      <w:lvlText w:val="o"/>
+      <w:lvlJc w:val="left"/>
+      <w:pPr>
+        <w:ind w:left="1440" w:hanging="360"/>
+      </w:pPr>
+      <w:rPr>
+        <w:rFonts w:ascii="Courier New" w:hAnsi="Courier New" w:cs="Courier New" w:hint="default"/>
+      </w:rPr>
+    </w:lvl>
+    <w:lvl w:ilvl="2" w:tplc="280A0005" w:tentative="1">
+      <w:start w:val="1"/>
+      <w:numFmt w:val="bullet"/>
+      <w:lvlText w:val=""/>
+      <w:lvlJc w:val="left"/>
+      <w:pPr>
+        <w:ind w:left="2160" w:hanging="360"/>
+      </w:pPr>
+      <w:rPr>
+        <w:rFonts w:ascii="Wingdings" w:hAnsi="Wingdings" w:hint="default"/>
+      </w:rPr>
+    </w:lvl>
+    <w:lvl w:ilvl="3" w:tplc="280A0001" w:tentative="1">
+      <w:start w:val="1"/>
+      <w:numFmt w:val="bullet"/>
+      <w:lvlText w:val=""/>
+      <w:lvlJc w:val="left"/>
+      <w:pPr>
+        <w:ind w:left="2880" w:hanging="360"/>
+      </w:pPr>
+      <w:rPr>
+        <w:rFonts w:ascii="Symbol" w:hAnsi="Symbol" w:hint="default"/>
+      </w:rPr>
+    </w:lvl>
+    <w:lvl w:ilvl="4" w:tplc="280A0003" w:tentative="1">
+      <w:start w:val="1"/>
+      <w:numFmt w:val="bullet"/>
+      <w:lvlText w:val="o"/>
+      <w:lvlJc w:val="left"/>
+      <w:pPr>
+        <w:ind w:left="3600" w:hanging="360"/>
+      </w:pPr>
+      <w:rPr>
+        <w:rFonts w:ascii="Courier New" w:hAnsi="Courier New" w:cs="Courier New" w:hint="default"/>
+      </w:rPr>
+    </w:lvl>
+    <w:lvl w:ilvl="5" w:tplc="280A0005" w:tentative="1">
+      <w:start w:val="1"/>
+      <w:numFmt w:val="bullet"/>
+      <w:lvlText w:val=""/>
+      <w:lvlJc w:val="left"/>
+      <w:pPr>
+        <w:ind w:left="4320" w:hanging="360"/>
+      </w:pPr>
+      <w:rPr>
+        <w:rFonts w:ascii="Wingdings" w:hAnsi="Wingdings" w:hint="default"/>
+      </w:rPr>
+    </w:lvl>
+    <w:lvl w:ilvl="6" w:tplc="280A0001" w:tentative="1">
+      <w:start w:val="1"/>
+      <w:numFmt w:val="bullet"/>
+      <w:lvlText w:val=""/>
+      <w:lvlJc w:val="left"/>
+      <w:pPr>
+        <w:ind w:left="5040" w:hanging="360"/>
+      </w:pPr>
+      <w:rPr>
+        <w:rFonts w:ascii="Symbol" w:hAnsi="Symbol" w:hint="default"/>
+      </w:rPr>
+    </w:lvl>
+    <w:lvl w:ilvl="7" w:tplc="280A0003" w:tentative="1">
+      <w:start w:val="1"/>
+      <w:numFmt w:val="bullet"/>
+      <w:lvlText w:val="o"/>
+      <w:lvlJc w:val="left"/>
+      <w:pPr>
+        <w:ind w:left="5760" w:hanging="360"/>
+      </w:pPr>
+      <w:rPr>
+        <w:rFonts w:ascii="Courier New" w:hAnsi="Courier New" w:cs="Courier New" w:hint="default"/>
+      </w:rPr>
+    </w:lvl>
+    <w:lvl w:ilvl="8" w:tplc="280A0005" w:tentative="1">
+      <w:start w:val="1"/>
+      <w:numFmt w:val="bullet"/>
+      <w:lvlText w:val=""/>
+      <w:lvlJc w:val="left"/>
+      <w:pPr>
+        <w:ind w:left="6480" w:hanging="360"/>
+      </w:pPr>
+      <w:rPr>
+        <w:rFonts w:ascii="Wingdings" w:hAnsi="Wingdings" w:hint="default"/>
+      </w:rPr>
+    </w:lvl>
+  </w:abstractNum>
+  <w:abstractNum w:abstractNumId="36" w15:restartNumberingAfterBreak="0">
     <w:nsid w:val="74117217"/>
     <w:multiLevelType w:val="hybridMultilevel"/>
     <w:tmpl w:val="651A2E56"/>
@@ -14678,7 +15594,7 @@
       </w:pPr>
     </w:lvl>
   </w:abstractNum>
-  <w:abstractNum w:abstractNumId="33" w15:restartNumberingAfterBreak="0">
+  <w:abstractNum w:abstractNumId="37" w15:restartNumberingAfterBreak="0">
     <w:nsid w:val="765F68B7"/>
     <w:multiLevelType w:val="hybridMultilevel"/>
     <w:tmpl w:val="5E426CA8"/>
@@ -14790,7 +15706,7 @@
       </w:rPr>
     </w:lvl>
   </w:abstractNum>
-  <w:abstractNum w:abstractNumId="34" w15:restartNumberingAfterBreak="0">
+  <w:abstractNum w:abstractNumId="38" w15:restartNumberingAfterBreak="0">
     <w:nsid w:val="77750F77"/>
     <w:multiLevelType w:val="hybridMultilevel"/>
     <w:tmpl w:val="ED662ADE"/>
@@ -14879,7 +15795,7 @@
       </w:pPr>
     </w:lvl>
   </w:abstractNum>
-  <w:abstractNum w:abstractNumId="35" w15:restartNumberingAfterBreak="0">
+  <w:abstractNum w:abstractNumId="39" w15:restartNumberingAfterBreak="0">
     <w:nsid w:val="7B460316"/>
     <w:multiLevelType w:val="multilevel"/>
     <w:tmpl w:val="18C80D82"/>
@@ -14992,7 +15908,120 @@
       </w:rPr>
     </w:lvl>
   </w:abstractNum>
-  <w:abstractNum w:abstractNumId="36" w15:restartNumberingAfterBreak="0">
+  <w:abstractNum w:abstractNumId="40" w15:restartNumberingAfterBreak="0">
+    <w:nsid w:val="7E4D1D3F"/>
+    <w:multiLevelType w:val="hybridMultilevel"/>
+    <w:tmpl w:val="4E8A8A1C"/>
+    <w:lvl w:ilvl="0" w:tplc="0C0A0001">
+      <w:start w:val="1"/>
+      <w:numFmt w:val="bullet"/>
+      <w:lvlText w:val=""/>
+      <w:lvlJc w:val="left"/>
+      <w:pPr>
+        <w:ind w:left="720" w:hanging="360"/>
+      </w:pPr>
+      <w:rPr>
+        <w:rFonts w:ascii="Symbol" w:hAnsi="Symbol" w:hint="default"/>
+      </w:rPr>
+    </w:lvl>
+    <w:lvl w:ilvl="1" w:tplc="280A0003" w:tentative="1">
+      <w:start w:val="1"/>
+      <w:numFmt w:val="bullet"/>
+      <w:lvlText w:val="o"/>
+      <w:lvlJc w:val="left"/>
+      <w:pPr>
+        <w:ind w:left="1440" w:hanging="360"/>
+      </w:pPr>
+      <w:rPr>
+        <w:rFonts w:ascii="Courier New" w:hAnsi="Courier New" w:cs="Courier New" w:hint="default"/>
+      </w:rPr>
+    </w:lvl>
+    <w:lvl w:ilvl="2" w:tplc="280A0005" w:tentative="1">
+      <w:start w:val="1"/>
+      <w:numFmt w:val="bullet"/>
+      <w:lvlText w:val=""/>
+      <w:lvlJc w:val="left"/>
+      <w:pPr>
+        <w:ind w:left="2160" w:hanging="360"/>
+      </w:pPr>
+      <w:rPr>
+        <w:rFonts w:ascii="Wingdings" w:hAnsi="Wingdings" w:hint="default"/>
+      </w:rPr>
+    </w:lvl>
+    <w:lvl w:ilvl="3" w:tplc="280A0001" w:tentative="1">
+      <w:start w:val="1"/>
+      <w:numFmt w:val="bullet"/>
+      <w:lvlText w:val=""/>
+      <w:lvlJc w:val="left"/>
+      <w:pPr>
+        <w:ind w:left="2880" w:hanging="360"/>
+      </w:pPr>
+      <w:rPr>
+        <w:rFonts w:ascii="Symbol" w:hAnsi="Symbol" w:hint="default"/>
+      </w:rPr>
+    </w:lvl>
+    <w:lvl w:ilvl="4" w:tplc="280A0003" w:tentative="1">
+      <w:start w:val="1"/>
+      <w:numFmt w:val="bullet"/>
+      <w:lvlText w:val="o"/>
+      <w:lvlJc w:val="left"/>
+      <w:pPr>
+        <w:ind w:left="3600" w:hanging="360"/>
+      </w:pPr>
+      <w:rPr>
+        <w:rFonts w:ascii="Courier New" w:hAnsi="Courier New" w:cs="Courier New" w:hint="default"/>
+      </w:rPr>
+    </w:lvl>
+    <w:lvl w:ilvl="5" w:tplc="280A0005" w:tentative="1">
+      <w:start w:val="1"/>
+      <w:numFmt w:val="bullet"/>
+      <w:lvlText w:val=""/>
+      <w:lvlJc w:val="left"/>
+      <w:pPr>
+        <w:ind w:left="4320" w:hanging="360"/>
+      </w:pPr>
+      <w:rPr>
+        <w:rFonts w:ascii="Wingdings" w:hAnsi="Wingdings" w:hint="default"/>
+      </w:rPr>
+    </w:lvl>
+    <w:lvl w:ilvl="6" w:tplc="280A0001" w:tentative="1">
+      <w:start w:val="1"/>
+      <w:numFmt w:val="bullet"/>
+      <w:lvlText w:val=""/>
+      <w:lvlJc w:val="left"/>
+      <w:pPr>
+        <w:ind w:left="5040" w:hanging="360"/>
+      </w:pPr>
+      <w:rPr>
+        <w:rFonts w:ascii="Symbol" w:hAnsi="Symbol" w:hint="default"/>
+      </w:rPr>
+    </w:lvl>
+    <w:lvl w:ilvl="7" w:tplc="280A0003" w:tentative="1">
+      <w:start w:val="1"/>
+      <w:numFmt w:val="bullet"/>
+      <w:lvlText w:val="o"/>
+      <w:lvlJc w:val="left"/>
+      <w:pPr>
+        <w:ind w:left="5760" w:hanging="360"/>
+      </w:pPr>
+      <w:rPr>
+        <w:rFonts w:ascii="Courier New" w:hAnsi="Courier New" w:cs="Courier New" w:hint="default"/>
+      </w:rPr>
+    </w:lvl>
+    <w:lvl w:ilvl="8" w:tplc="280A0005" w:tentative="1">
+      <w:start w:val="1"/>
+      <w:numFmt w:val="bullet"/>
+      <w:lvlText w:val=""/>
+      <w:lvlJc w:val="left"/>
+      <w:pPr>
+        <w:ind w:left="6480" w:hanging="360"/>
+      </w:pPr>
+      <w:rPr>
+        <w:rFonts w:ascii="Wingdings" w:hAnsi="Wingdings" w:hint="default"/>
+      </w:rPr>
+    </w:lvl>
+  </w:abstractNum>
+  <w:abstractNum w:abstractNumId="41" w15:restartNumberingAfterBreak="0">
     <w:nsid w:val="7F6D5AA5"/>
     <w:multiLevelType w:val="hybridMultilevel"/>
     <w:tmpl w:val="7F58FA0E"/>
@@ -15109,112 +16138,127 @@
     <w:abstractNumId w:val="4"/>
   </w:num>
   <w:num w:numId="2" w16cid:durableId="1264798990">
-    <w:abstractNumId w:val="20"/>
+    <w:abstractNumId w:val="23"/>
   </w:num>
   <w:num w:numId="3" w16cid:durableId="1709182753">
     <w:abstractNumId w:val="2"/>
   </w:num>
   <w:num w:numId="4" w16cid:durableId="1393847498">
-    <w:abstractNumId w:val="21"/>
+    <w:abstractNumId w:val="24"/>
   </w:num>
   <w:num w:numId="5" w16cid:durableId="2118283563">
-    <w:abstractNumId w:val="35"/>
+    <w:abstractNumId w:val="39"/>
   </w:num>
   <w:num w:numId="6" w16cid:durableId="1285620836">
-    <w:abstractNumId w:val="16"/>
+    <w:abstractNumId w:val="19"/>
   </w:num>
   <w:num w:numId="7" w16cid:durableId="94251114">
-    <w:abstractNumId w:val="30"/>
+    <w:abstractNumId w:val="33"/>
   </w:num>
   <w:num w:numId="8" w16cid:durableId="479276395">
-    <w:abstractNumId w:val="14"/>
+    <w:abstractNumId w:val="17"/>
   </w:num>
   <w:num w:numId="9" w16cid:durableId="1184709626">
-    <w:abstractNumId w:val="23"/>
+    <w:abstractNumId w:val="26"/>
   </w:num>
   <w:num w:numId="10" w16cid:durableId="1338266296">
-    <w:abstractNumId w:val="31"/>
+    <w:abstractNumId w:val="34"/>
   </w:num>
   <w:num w:numId="11" w16cid:durableId="1522742709">
     <w:abstractNumId w:val="0"/>
   </w:num>
   <w:num w:numId="12" w16cid:durableId="1319961824">
-    <w:abstractNumId w:val="34"/>
+    <w:abstractNumId w:val="38"/>
   </w:num>
   <w:num w:numId="13" w16cid:durableId="583540305">
-    <w:abstractNumId w:val="28"/>
+    <w:abstractNumId w:val="31"/>
   </w:num>
   <w:num w:numId="14" w16cid:durableId="174535435">
-    <w:abstractNumId w:val="9"/>
+    <w:abstractNumId w:val="12"/>
   </w:num>
   <w:num w:numId="15" w16cid:durableId="985281014">
-    <w:abstractNumId w:val="26"/>
+    <w:abstractNumId w:val="29"/>
   </w:num>
   <w:num w:numId="16" w16cid:durableId="201791153">
-    <w:abstractNumId w:val="24"/>
+    <w:abstractNumId w:val="27"/>
   </w:num>
   <w:num w:numId="17" w16cid:durableId="521431086">
-    <w:abstractNumId w:val="19"/>
+    <w:abstractNumId w:val="22"/>
   </w:num>
   <w:num w:numId="18" w16cid:durableId="1383794463">
     <w:abstractNumId w:val="6"/>
   </w:num>
   <w:num w:numId="19" w16cid:durableId="2124956328">
-    <w:abstractNumId w:val="15"/>
+    <w:abstractNumId w:val="18"/>
   </w:num>
   <w:num w:numId="20" w16cid:durableId="423916300">
-    <w:abstractNumId w:val="13"/>
+    <w:abstractNumId w:val="16"/>
   </w:num>
   <w:num w:numId="21" w16cid:durableId="574364608">
-    <w:abstractNumId w:val="22"/>
+    <w:abstractNumId w:val="25"/>
   </w:num>
   <w:num w:numId="22" w16cid:durableId="1385373253">
+    <w:abstractNumId w:val="41"/>
+  </w:num>
+  <w:num w:numId="23" w16cid:durableId="873159106">
+    <w:abstractNumId w:val="20"/>
+  </w:num>
+  <w:num w:numId="24" w16cid:durableId="788553296">
     <w:abstractNumId w:val="36"/>
   </w:num>
-  <w:num w:numId="23" w16cid:durableId="873159106">
-    <w:abstractNumId w:val="17"/>
+  <w:num w:numId="25" w16cid:durableId="1122698037">
+    <w:abstractNumId w:val="14"/>
   </w:num>
-  <w:num w:numId="24" w16cid:durableId="788553296">
+  <w:num w:numId="26" w16cid:durableId="983965463">
+    <w:abstractNumId w:val="28"/>
+  </w:num>
+  <w:num w:numId="27" w16cid:durableId="374349069">
     <w:abstractNumId w:val="32"/>
   </w:num>
-  <w:num w:numId="25" w16cid:durableId="1122698037">
-    <w:abstractNumId w:val="11"/>
-  </w:num>
-  <w:num w:numId="26" w16cid:durableId="983965463">
-    <w:abstractNumId w:val="25"/>
-  </w:num>
-  <w:num w:numId="27" w16cid:durableId="374349069">
-    <w:abstractNumId w:val="29"/>
-  </w:num>
   <w:num w:numId="28" w16cid:durableId="550363">
-    <w:abstractNumId w:val="18"/>
+    <w:abstractNumId w:val="21"/>
   </w:num>
   <w:num w:numId="29" w16cid:durableId="115414273">
-    <w:abstractNumId w:val="33"/>
+    <w:abstractNumId w:val="37"/>
   </w:num>
   <w:num w:numId="30" w16cid:durableId="1236739651">
     <w:abstractNumId w:val="1"/>
   </w:num>
   <w:num w:numId="31" w16cid:durableId="2034072846">
-    <w:abstractNumId w:val="7"/>
+    <w:abstractNumId w:val="8"/>
   </w:num>
   <w:num w:numId="32" w16cid:durableId="1243566212">
-    <w:abstractNumId w:val="8"/>
+    <w:abstractNumId w:val="9"/>
   </w:num>
   <w:num w:numId="33" w16cid:durableId="935676877">
-    <w:abstractNumId w:val="12"/>
+    <w:abstractNumId w:val="15"/>
   </w:num>
   <w:num w:numId="34" w16cid:durableId="155272603">
     <w:abstractNumId w:val="5"/>
   </w:num>
   <w:num w:numId="35" w16cid:durableId="928268026">
-    <w:abstractNumId w:val="10"/>
+    <w:abstractNumId w:val="13"/>
   </w:num>
   <w:num w:numId="36" w16cid:durableId="306515520">
-    <w:abstractNumId w:val="27"/>
+    <w:abstractNumId w:val="30"/>
   </w:num>
   <w:num w:numId="37" w16cid:durableId="79834177">
     <w:abstractNumId w:val="3"/>
+  </w:num>
+  <w:num w:numId="38" w16cid:durableId="354579235">
+    <w:abstractNumId w:val="7"/>
+  </w:num>
+  <w:num w:numId="39" w16cid:durableId="1392075214">
+    <w:abstractNumId w:val="10"/>
+  </w:num>
+  <w:num w:numId="40" w16cid:durableId="890994525">
+    <w:abstractNumId w:val="11"/>
+  </w:num>
+  <w:num w:numId="41" w16cid:durableId="497307338">
+    <w:abstractNumId w:val="35"/>
+  </w:num>
+  <w:num w:numId="42" w16cid:durableId="938879431">
+    <w:abstractNumId w:val="40"/>
   </w:num>
 </w:numbering>
 </file>

</xml_diff>